<commit_message>
Slight change in report
</commit_message>
<xml_diff>
--- a/REPORT.docx
+++ b/REPORT.docx
@@ -58,20 +58,31 @@
     </w:p>
     <w:p>
       <w:pPr>
-        <w:ind w:left="2880" w:firstLine="720"/>
-        <w:rPr>
+        <w:ind w:left="2880"/>
+        <w:rPr>
+          <w:rFonts w:ascii="Times New Roman" w:hAnsi="Times New Roman" w:cs="Times New Roman"/>
+          <w:color w:val="1F497D"/>
+          <w:sz w:val="88"/>
+          <w:szCs w:val="88"/>
+        </w:rPr>
+      </w:pPr>
+      <w:r>
+        <w:rPr>
+          <w:rFonts w:ascii="Times New Roman" w:hAnsi="Times New Roman" w:cs="Times New Roman"/>
           <w:b/>
           <w:bCs/>
-          <w:sz w:val="64"/>
-          <w:szCs w:val="64"/>
-        </w:rPr>
-      </w:pPr>
-      <w:r>
-        <w:rPr>
+          <w:sz w:val="80"/>
+          <w:szCs w:val="80"/>
+        </w:rPr>
+        <w:t xml:space="preserve"> </w:t>
+      </w:r>
+      <w:r>
+        <w:rPr>
+          <w:rFonts w:ascii="Times New Roman" w:hAnsi="Times New Roman" w:cs="Times New Roman"/>
           <w:b/>
           <w:bCs/>
-          <w:sz w:val="64"/>
-          <w:szCs w:val="64"/>
+          <w:sz w:val="88"/>
+          <w:szCs w:val="88"/>
         </w:rPr>
         <w:t>REPORT</w:t>
       </w:r>
@@ -81,35 +92,33 @@
         <w:pStyle w:val="Title"/>
         <w:rPr>
           <w:color w:val="1F497D"/>
-          <w:sz w:val="44"/>
-          <w:szCs w:val="44"/>
+          <w:sz w:val="60"/>
+          <w:szCs w:val="60"/>
         </w:rPr>
       </w:pPr>
       <w:r>
         <w:rPr>
           <w:color w:val="1F497D"/>
-          <w:sz w:val="44"/>
-          <w:szCs w:val="44"/>
-        </w:rPr>
-        <w:t>CI7300: Data Management and Governance</w:t>
-      </w:r>
-    </w:p>
-    <w:p>
-      <w:pPr>
-        <w:pStyle w:val="Title"/>
+          <w:sz w:val="52"/>
+          <w:szCs w:val="52"/>
+        </w:rPr>
+        <w:t xml:space="preserve"> </w:t>
+      </w:r>
+      <w:r>
         <w:rPr>
           <w:color w:val="1F497D"/>
-          <w:sz w:val="44"/>
-          <w:szCs w:val="44"/>
-        </w:rPr>
-      </w:pPr>
+          <w:sz w:val="52"/>
+          <w:szCs w:val="52"/>
+        </w:rPr>
+        <w:t xml:space="preserve">  </w:t>
+      </w:r>
       <w:r>
         <w:rPr>
           <w:color w:val="1F497D"/>
-          <w:sz w:val="44"/>
-          <w:szCs w:val="44"/>
-        </w:rPr>
-        <w:t>Coursework: Database Design &amp; Development</w:t>
+          <w:sz w:val="60"/>
+          <w:szCs w:val="60"/>
+        </w:rPr>
+        <w:t>Database Design and Testing for Delphii</w:t>
       </w:r>
     </w:p>
     <w:p/>
@@ -145,7 +154,6 @@
           <w:sz w:val="32"/>
           <w:szCs w:val="32"/>
         </w:rPr>
-        <w:lastRenderedPageBreak/>
         <w:t>1.</w:t>
       </w:r>
       <w:r>
@@ -512,7 +520,6 @@
           <w:sz w:val="24"/>
           <w:szCs w:val="24"/>
         </w:rPr>
-        <w:lastRenderedPageBreak/>
         <w:t xml:space="preserve"> </w:t>
       </w:r>
       <w:r>
@@ -836,7 +843,6 @@
           <w:sz w:val="32"/>
           <w:szCs w:val="32"/>
         </w:rPr>
-        <w:lastRenderedPageBreak/>
         <w:t xml:space="preserve">2. </w:t>
       </w:r>
       <w:r>
@@ -854,17 +860,6 @@
       <w:pPr>
         <w:rPr>
           <w:rFonts w:asciiTheme="majorHAnsi" w:hAnsiTheme="majorHAnsi" w:cstheme="majorHAnsi"/>
-          <w:b/>
-          <w:bCs/>
-          <w:sz w:val="32"/>
-          <w:szCs w:val="32"/>
-        </w:rPr>
-      </w:pPr>
-    </w:p>
-    <w:p>
-      <w:pPr>
-        <w:jc w:val="both"/>
-        <w:rPr>
           <w:b/>
           <w:bCs/>
           <w:sz w:val="32"/>
@@ -881,9 +876,9 @@
           <w:lang w:bidi="bn-BD"/>
         </w:rPr>
         <w:drawing>
-          <wp:inline distT="0" distB="0" distL="0" distR="0">
-            <wp:extent cx="6875780" cy="4871924"/>
-            <wp:effectExtent l="0" t="0" r="1270" b="5080"/>
+          <wp:inline distT="0" distB="0" distL="0" distR="0" wp14:anchorId="203E2801" wp14:editId="0B917ACB">
+            <wp:extent cx="6430061" cy="4754490"/>
+            <wp:effectExtent l="0" t="0" r="8890" b="8255"/>
             <wp:docPr id="4" name="Picture 4"/>
             <wp:cNvGraphicFramePr>
               <a:graphicFrameLocks xmlns:a="http://schemas.openxmlformats.org/drawingml/2006/main" noChangeAspect="1"/>
@@ -910,7 +905,7 @@
                   <pic:spPr>
                     <a:xfrm>
                       <a:off x="0" y="0"/>
-                      <a:ext cx="6878929" cy="4874155"/>
+                      <a:ext cx="6440666" cy="4762331"/>
                     </a:xfrm>
                     <a:prstGeom prst="rect">
                       <a:avLst/>
@@ -929,6 +924,19 @@
           </wp:inline>
         </w:drawing>
       </w:r>
+      <w:bookmarkStart w:id="0" w:name="_GoBack"/>
+      <w:bookmarkEnd w:id="0"/>
+    </w:p>
+    <w:p>
+      <w:pPr>
+        <w:jc w:val="both"/>
+        <w:rPr>
+          <w:b/>
+          <w:bCs/>
+          <w:sz w:val="32"/>
+          <w:szCs w:val="32"/>
+        </w:rPr>
+      </w:pPr>
     </w:p>
     <w:p>
       <w:pPr>
@@ -3561,8 +3569,6 @@
         </w:rPr>
         <w:t xml:space="preserve">    STAFF_ID NUMBER not null,</w:t>
       </w:r>
-      <w:bookmarkStart w:id="0" w:name="_GoBack"/>
-      <w:bookmarkEnd w:id="0"/>
     </w:p>
     <w:p>
       <w:pPr>
@@ -8665,6 +8671,7 @@
   <w:style w:type="character" w:default="1" w:styleId="DefaultParagraphFont">
     <w:name w:val="Default Paragraph Font"/>
     <w:uiPriority w:val="1"/>
+    <w:semiHidden/>
     <w:unhideWhenUsed/>
   </w:style>
   <w:style w:type="table" w:default="1" w:styleId="TableNormal">

</xml_diff>